<commit_message>
templateprocesser updated to support AddAsRow
</commit_message>
<xml_diff>
--- a/DocumentPreparer/Templates/template.docx
+++ b/DocumentPreparer/Templates/template.docx
@@ -2245,7 +2245,6 @@
               <w:t>%</w:t>
             </w:r>
             <w:proofErr w:type="spellStart"/>
-            <w:proofErr w:type="gramStart"/>
             <w:r>
               <w:rPr>
                 <w:lang w:val="en-US"/>
@@ -2277,7 +2276,6 @@
               </w:rPr>
               <w:t>%</w:t>
             </w:r>
-            <w:proofErr w:type="gramEnd"/>
             <w:r>
               <w:rPr>
                 <w:lang w:val="en-US"/>
@@ -2905,7 +2903,6 @@
           <w:lang w:val="en-US"/>
         </w:rPr>
       </w:pPr>
-      <w:proofErr w:type="gramStart"/>
       <w:r>
         <w:rPr>
           <w:lang w:val="en-US"/>
@@ -2920,7 +2917,6 @@
         <w:t>FoundersLE</w:t>
       </w:r>
       <w:proofErr w:type="spellEnd"/>
-      <w:proofErr w:type="gramEnd"/>
       <w:r>
         <w:rPr>
           <w:lang w:val="en-US"/>
@@ -3187,7 +3183,6 @@
               <w:t>%</w:t>
             </w:r>
             <w:proofErr w:type="spellStart"/>
-            <w:proofErr w:type="gramStart"/>
             <w:r>
               <w:rPr>
                 <w:lang w:val="en-US"/>
@@ -3199,14 +3194,7 @@
               <w:rPr>
                 <w:lang w:val="en-US"/>
               </w:rPr>
-              <w:t>[</w:t>
-            </w:r>
-            <w:proofErr w:type="gramEnd"/>
-            <w:r>
-              <w:rPr>
-                <w:lang w:val="en-US"/>
-              </w:rPr>
-              <w:t>0]</w:t>
+              <w:t>[0]</w:t>
             </w:r>
             <w:r>
               <w:rPr>
@@ -3953,7 +3941,6 @@
           <w:lang w:val="en-US"/>
         </w:rPr>
       </w:pPr>
-      <w:proofErr w:type="gramStart"/>
       <w:r>
         <w:rPr>
           <w:lang w:val="en-US"/>
@@ -3968,7 +3955,6 @@
         <w:t>FoundersNP</w:t>
       </w:r>
       <w:proofErr w:type="spellEnd"/>
-      <w:proofErr w:type="gramEnd"/>
       <w:r>
         <w:rPr>
           <w:lang w:val="en-US"/>
@@ -4226,7 +4212,6 @@
               <w:t>%</w:t>
             </w:r>
             <w:proofErr w:type="spellStart"/>
-            <w:proofErr w:type="gramStart"/>
             <w:r>
               <w:rPr>
                 <w:lang w:val="en-US"/>
@@ -4238,14 +4223,7 @@
               <w:rPr>
                 <w:lang w:val="en-US"/>
               </w:rPr>
-              <w:t>[</w:t>
-            </w:r>
-            <w:proofErr w:type="gramEnd"/>
-            <w:r>
-              <w:rPr>
-                <w:lang w:val="en-US"/>
-              </w:rPr>
-              <w:t>0].</w:t>
+              <w:t>[0].</w:t>
             </w:r>
             <w:proofErr w:type="spellStart"/>
             <w:r>
@@ -5219,7 +5197,6 @@
               <w:t>%</w:t>
             </w:r>
             <w:proofErr w:type="spellStart"/>
-            <w:proofErr w:type="gramStart"/>
             <w:r>
               <w:rPr>
                 <w:lang w:val="en-US"/>
@@ -5231,14 +5208,7 @@
               <w:rPr>
                 <w:lang w:val="en-US"/>
               </w:rPr>
-              <w:t>[</w:t>
-            </w:r>
-            <w:proofErr w:type="gramEnd"/>
-            <w:r>
-              <w:rPr>
-                <w:lang w:val="en-US"/>
-              </w:rPr>
-              <w:t>0].Name% (%</w:t>
+              <w:t>[0].Name% (%</w:t>
             </w:r>
             <w:proofErr w:type="spellStart"/>
             <w:r>
@@ -5616,6 +5586,8 @@
             <w:shd w:val="clear" w:color="auto" w:fill="auto"/>
           </w:tcPr>
           <w:p>
+            <w:bookmarkStart w:id="0" w:name="_GoBack"/>
+            <w:bookmarkEnd w:id="0"/>
             <w:r>
               <w:lastRenderedPageBreak/>
               <w:t>Иные связанные ЮЛ:</w:t>
@@ -5917,8 +5889,6 @@
                     </w:rPr>
                     <w:t>%Licenses[0].Value%</w:t>
                   </w:r>
-                  <w:bookmarkStart w:id="0" w:name="_GoBack"/>
-                  <w:bookmarkEnd w:id="0"/>
                 </w:p>
               </w:tc>
             </w:tr>
@@ -6253,6 +6223,38 @@
       </w:tr>
     </w:tbl>
     <w:p/>
+    <w:p>
+      <w:pPr>
+        <w:rPr>
+          <w:lang w:val="en-US"/>
+        </w:rPr>
+      </w:pPr>
+      <w:proofErr w:type="gramStart"/>
+      <w:r>
+        <w:rPr>
+          <w:lang w:val="en-US"/>
+        </w:rPr>
+        <w:t>%</w:t>
+      </w:r>
+      <w:proofErr w:type="spellStart"/>
+      <w:r>
+        <w:rPr>
+          <w:rFonts w:ascii="Consolas" w:hAnsi="Consolas" w:cs="Consolas"/>
+          <w:color w:val="000000"/>
+          <w:sz w:val="19"/>
+          <w:szCs w:val="19"/>
+        </w:rPr>
+        <w:t>GovernmentContracts</w:t>
+      </w:r>
+      <w:proofErr w:type="spellEnd"/>
+      <w:proofErr w:type="gramEnd"/>
+      <w:r>
+        <w:rPr>
+          <w:lang w:val="en-US"/>
+        </w:rPr>
+        <w:t>%</w:t>
+      </w:r>
+    </w:p>
     <w:tbl>
       <w:tblPr>
         <w:tblW w:w="5021" w:type="pct"/>
@@ -6261,8 +6263,7 @@
       <w:tblGrid>
         <w:gridCol w:w="4495"/>
         <w:gridCol w:w="3410"/>
-        <w:gridCol w:w="142"/>
-        <w:gridCol w:w="7369"/>
+        <w:gridCol w:w="7511"/>
       </w:tblGrid>
       <w:tr>
         <w:trPr>
@@ -6301,7 +6302,6 @@
         <w:tc>
           <w:tcPr>
             <w:tcW w:w="2436" w:type="pct"/>
-            <w:gridSpan w:val="2"/>
             <w:tcBorders>
               <w:left w:val="single" w:sz="4" w:space="0" w:color="auto"/>
             </w:tcBorders>
@@ -6349,8 +6349,7 @@
         </w:tc>
         <w:tc>
           <w:tcPr>
-            <w:tcW w:w="1152" w:type="pct"/>
-            <w:gridSpan w:val="2"/>
+            <w:tcW w:w="1106" w:type="pct"/>
             <w:tcBorders>
               <w:top w:val="single" w:sz="4" w:space="0" w:color="auto"/>
               <w:left w:val="single" w:sz="4" w:space="0" w:color="auto"/>
@@ -6378,7 +6377,7 @@
         </w:tc>
         <w:tc>
           <w:tcPr>
-            <w:tcW w:w="2390" w:type="pct"/>
+            <w:tcW w:w="2436" w:type="pct"/>
             <w:tcBorders>
               <w:top w:val="single" w:sz="4" w:space="0" w:color="auto"/>
               <w:left w:val="single" w:sz="4" w:space="0" w:color="auto"/>
@@ -6402,60 +6401,6 @@
               </w:rPr>
               <w:t>Общая сумма</w:t>
             </w:r>
-          </w:p>
-        </w:tc>
-      </w:tr>
-      <w:tr>
-        <w:tc>
-          <w:tcPr>
-            <w:tcW w:w="1458" w:type="pct"/>
-            <w:tcBorders>
-              <w:top w:val="single" w:sz="4" w:space="0" w:color="auto"/>
-              <w:left w:val="single" w:sz="4" w:space="0" w:color="auto"/>
-              <w:bottom w:val="single" w:sz="4" w:space="0" w:color="auto"/>
-              <w:right w:val="single" w:sz="4" w:space="0" w:color="auto"/>
-            </w:tcBorders>
-            <w:shd w:val="clear" w:color="auto" w:fill="auto"/>
-          </w:tcPr>
-          <w:p>
-            <w:pPr>
-              <w:jc w:val="center"/>
-            </w:pPr>
-          </w:p>
-        </w:tc>
-        <w:tc>
-          <w:tcPr>
-            <w:tcW w:w="1152" w:type="pct"/>
-            <w:gridSpan w:val="2"/>
-            <w:tcBorders>
-              <w:top w:val="single" w:sz="4" w:space="0" w:color="auto"/>
-              <w:left w:val="single" w:sz="4" w:space="0" w:color="auto"/>
-              <w:bottom w:val="single" w:sz="4" w:space="0" w:color="auto"/>
-              <w:right w:val="single" w:sz="4" w:space="0" w:color="auto"/>
-            </w:tcBorders>
-            <w:shd w:val="clear" w:color="auto" w:fill="auto"/>
-          </w:tcPr>
-          <w:p>
-            <w:pPr>
-              <w:jc w:val="center"/>
-            </w:pPr>
-          </w:p>
-        </w:tc>
-        <w:tc>
-          <w:tcPr>
-            <w:tcW w:w="2390" w:type="pct"/>
-            <w:tcBorders>
-              <w:top w:val="single" w:sz="4" w:space="0" w:color="auto"/>
-              <w:left w:val="single" w:sz="4" w:space="0" w:color="auto"/>
-              <w:bottom w:val="single" w:sz="4" w:space="0" w:color="auto"/>
-              <w:right w:val="single" w:sz="4" w:space="0" w:color="auto"/>
-            </w:tcBorders>
-            <w:shd w:val="clear" w:color="auto" w:fill="auto"/>
-          </w:tcPr>
-          <w:p>
-            <w:pPr>
-              <w:jc w:val="center"/>
-            </w:pPr>
           </w:p>
         </w:tc>
       </w:tr>
@@ -10378,7 +10323,7 @@
 </file>
 
 <file path=customXml/itemProps1.xml><?xml version="1.0" encoding="utf-8"?>
-<ds:datastoreItem xmlns:ds="http://schemas.openxmlformats.org/officeDocument/2006/customXml" ds:itemID="{5D82575D-E7A6-4361-8E65-AEC025C6C4EE}">
+<ds:datastoreItem xmlns:ds="http://schemas.openxmlformats.org/officeDocument/2006/customXml" ds:itemID="{FF35874D-FFAA-4581-96C7-52CEDB366986}">
   <ds:schemaRefs>
     <ds:schemaRef ds:uri="http://schemas.openxmlformats.org/officeDocument/2006/bibliography"/>
   </ds:schemaRefs>

</xml_diff>